<commit_message>
Sprawozdanie - Architektura rozwiązania
</commit_message>
<xml_diff>
--- a/src/main/resources/sprawozdanie.docx
+++ b/src/main/resources/sprawozdanie.docx
@@ -2354,19 +2354,7 @@
                               <w:rPr>
                                 <w:rFonts w:ascii="Consolas" w:hAnsi="Consolas"/>
                               </w:rPr>
-                              <w:t>k</w:t>
-                            </w:r>
-                            <w:r>
-                              <w:rPr>
-                                <w:rFonts w:ascii="Consolas" w:hAnsi="Consolas"/>
-                              </w:rPr>
-                              <w:t>ategorie</w:t>
-                            </w:r>
-                            <w:r>
-                              <w:rPr>
-                                <w:rFonts w:ascii="Consolas" w:hAnsi="Consolas"/>
-                              </w:rPr>
-                              <w:t>_produktow.csv</w:t>
+                              <w:t>kategorie_produktow.csv</w:t>
                             </w:r>
                           </w:p>
                         </w:txbxContent>
@@ -2406,19 +2394,7 @@
                         <w:rPr>
                           <w:rFonts w:ascii="Consolas" w:hAnsi="Consolas"/>
                         </w:rPr>
-                        <w:t>k</w:t>
-                      </w:r>
-                      <w:r>
-                        <w:rPr>
-                          <w:rFonts w:ascii="Consolas" w:hAnsi="Consolas"/>
-                        </w:rPr>
-                        <w:t>ategorie</w:t>
-                      </w:r>
-                      <w:r>
-                        <w:rPr>
-                          <w:rFonts w:ascii="Consolas" w:hAnsi="Consolas"/>
-                        </w:rPr>
-                        <w:t>_produktow.csv</w:t>
+                        <w:t>kategorie_produktow.csv</w:t>
                       </w:r>
                     </w:p>
                   </w:txbxContent>
@@ -3850,8 +3826,6 @@
         </w:rPr>
         <w:br w:type="page"/>
       </w:r>
-      <w:bookmarkStart w:id="0" w:name="_GoBack"/>
-      <w:bookmarkEnd w:id="0"/>
     </w:p>
     <w:p>
       <w:pPr>
@@ -3871,6 +3845,737 @@
         <w:lastRenderedPageBreak/>
         <w:t xml:space="preserve">Architektura przygotowanego rozwiązania. </w:t>
       </w:r>
+    </w:p>
+    <w:p>
+      <w:pPr>
+        <w:pStyle w:val="Akapitzlist"/>
+        <w:rPr>
+          <w:rFonts w:ascii="Consolas" w:hAnsi="Consolas"/>
+        </w:rPr>
+      </w:pPr>
+      <w:r>
+        <w:rPr>
+          <w:noProof/>
+          <w:lang w:eastAsia="pl-PL"/>
+        </w:rPr>
+        <w:drawing>
+          <wp:anchor distT="0" distB="0" distL="114300" distR="114300" simplePos="0" relativeHeight="251666432" behindDoc="0" locked="0" layoutInCell="1" allowOverlap="1" wp14:anchorId="7F32D458" wp14:editId="5C09366B">
+            <wp:simplePos x="0" y="0"/>
+            <wp:positionH relativeFrom="margin">
+              <wp:align>left</wp:align>
+            </wp:positionH>
+            <wp:positionV relativeFrom="paragraph">
+              <wp:posOffset>179070</wp:posOffset>
+            </wp:positionV>
+            <wp:extent cx="5854700" cy="7151370"/>
+            <wp:effectExtent l="0" t="0" r="0" b="0"/>
+            <wp:wrapTopAndBottom/>
+            <wp:docPr id="5" name="Obraz 5"/>
+            <wp:cNvGraphicFramePr>
+              <a:graphicFrameLocks xmlns:a="http://schemas.openxmlformats.org/drawingml/2006/main" noChangeAspect="1"/>
+            </wp:cNvGraphicFramePr>
+            <a:graphic xmlns:a="http://schemas.openxmlformats.org/drawingml/2006/main">
+              <a:graphicData uri="http://schemas.openxmlformats.org/drawingml/2006/picture">
+                <pic:pic xmlns:pic="http://schemas.openxmlformats.org/drawingml/2006/picture">
+                  <pic:nvPicPr>
+                    <pic:cNvPr id="0" name="Picture 5"/>
+                    <pic:cNvPicPr>
+                      <a:picLocks noChangeAspect="1" noChangeArrowheads="1"/>
+                    </pic:cNvPicPr>
+                  </pic:nvPicPr>
+                  <pic:blipFill>
+                    <a:blip r:embed="rId5">
+                      <a:extLst>
+                        <a:ext uri="{28A0092B-C50C-407E-A947-70E740481C1C}">
+                          <a14:useLocalDpi xmlns:a14="http://schemas.microsoft.com/office/drawing/2010/main" val="0"/>
+                        </a:ext>
+                      </a:extLst>
+                    </a:blip>
+                    <a:srcRect/>
+                    <a:stretch>
+                      <a:fillRect/>
+                    </a:stretch>
+                  </pic:blipFill>
+                  <pic:spPr bwMode="auto">
+                    <a:xfrm>
+                      <a:off x="0" y="0"/>
+                      <a:ext cx="5854700" cy="7151370"/>
+                    </a:xfrm>
+                    <a:prstGeom prst="rect">
+                      <a:avLst/>
+                    </a:prstGeom>
+                    <a:noFill/>
+                    <a:ln>
+                      <a:noFill/>
+                    </a:ln>
+                  </pic:spPr>
+                </pic:pic>
+              </a:graphicData>
+            </a:graphic>
+            <wp14:sizeRelH relativeFrom="margin">
+              <wp14:pctWidth>0</wp14:pctWidth>
+            </wp14:sizeRelH>
+            <wp14:sizeRelV relativeFrom="margin">
+              <wp14:pctHeight>0</wp14:pctHeight>
+            </wp14:sizeRelV>
+          </wp:anchor>
+        </w:drawing>
+      </w:r>
+    </w:p>
+    <w:p>
+      <w:pPr>
+        <w:rPr>
+          <w:rFonts w:ascii="Consolas" w:hAnsi="Consolas"/>
+        </w:rPr>
+      </w:pPr>
+      <w:r>
+        <w:rPr>
+          <w:rFonts w:ascii="Consolas" w:hAnsi="Consolas"/>
+        </w:rPr>
+        <w:br w:type="page"/>
+      </w:r>
+    </w:p>
+    <w:p>
+      <w:pPr>
+        <w:pStyle w:val="Akapitzlist"/>
+        <w:rPr>
+          <w:rFonts w:ascii="Consolas" w:hAnsi="Consolas"/>
+        </w:rPr>
+      </w:pPr>
+      <w:r>
+        <w:rPr>
+          <w:rFonts w:ascii="Consolas" w:hAnsi="Consolas"/>
+        </w:rPr>
+        <w:lastRenderedPageBreak/>
+        <w:t>Opis schematu:</w:t>
+      </w:r>
+    </w:p>
+    <w:p>
+      <w:pPr>
+        <w:pStyle w:val="Akapitzlist"/>
+        <w:numPr>
+          <w:ilvl w:val="0"/>
+          <w:numId w:val="3"/>
+        </w:numPr>
+        <w:ind w:left="1068"/>
+        <w:jc w:val="both"/>
+        <w:rPr>
+          <w:rFonts w:ascii="Consolas" w:hAnsi="Consolas"/>
+        </w:rPr>
+      </w:pPr>
+      <w:r>
+        <w:rPr>
+          <w:rFonts w:ascii="Consolas" w:hAnsi="Consolas"/>
+        </w:rPr>
+        <w:t>Możliwe wysyłanie żądania z przeglądarki do APEX-a:</w:t>
+      </w:r>
+    </w:p>
+    <w:p>
+      <w:pPr>
+        <w:pStyle w:val="Akapitzlist"/>
+        <w:numPr>
+          <w:ilvl w:val="0"/>
+          <w:numId w:val="4"/>
+        </w:numPr>
+        <w:ind w:left="1428"/>
+        <w:jc w:val="both"/>
+        <w:rPr>
+          <w:rFonts w:ascii="Consolas" w:hAnsi="Consolas"/>
+        </w:rPr>
+      </w:pPr>
+      <w:r>
+        <w:rPr>
+          <w:rFonts w:ascii="Consolas" w:hAnsi="Consolas"/>
+        </w:rPr>
+        <w:t>pobrania  danych z bazy</w:t>
+      </w:r>
+    </w:p>
+    <w:p>
+      <w:pPr>
+        <w:pStyle w:val="Akapitzlist"/>
+        <w:numPr>
+          <w:ilvl w:val="0"/>
+          <w:numId w:val="4"/>
+        </w:numPr>
+        <w:ind w:left="1428"/>
+        <w:jc w:val="both"/>
+        <w:rPr>
+          <w:rFonts w:ascii="Consolas" w:hAnsi="Consolas"/>
+        </w:rPr>
+      </w:pPr>
+      <w:r>
+        <w:rPr>
+          <w:rFonts w:ascii="Consolas" w:hAnsi="Consolas"/>
+        </w:rPr>
+        <w:t>zapisu danych do bazy</w:t>
+      </w:r>
+    </w:p>
+    <w:p>
+      <w:pPr>
+        <w:pStyle w:val="Akapitzlist"/>
+        <w:numPr>
+          <w:ilvl w:val="0"/>
+          <w:numId w:val="4"/>
+        </w:numPr>
+        <w:ind w:left="1428"/>
+        <w:jc w:val="both"/>
+        <w:rPr>
+          <w:rFonts w:ascii="Consolas" w:hAnsi="Consolas"/>
+        </w:rPr>
+      </w:pPr>
+      <w:r>
+        <w:rPr>
+          <w:rFonts w:ascii="Consolas" w:hAnsi="Consolas"/>
+        </w:rPr>
+        <w:t>uruchomienia przetwar</w:t>
+      </w:r>
+      <w:bookmarkStart w:id="0" w:name="_GoBack"/>
+      <w:bookmarkEnd w:id="0"/>
+      <w:r>
+        <w:rPr>
+          <w:rFonts w:ascii="Consolas" w:hAnsi="Consolas"/>
+        </w:rPr>
+        <w:t>zania danych</w:t>
+      </w:r>
+    </w:p>
+    <w:p>
+      <w:pPr>
+        <w:pStyle w:val="Akapitzlist"/>
+        <w:numPr>
+          <w:ilvl w:val="0"/>
+          <w:numId w:val="4"/>
+        </w:numPr>
+        <w:ind w:left="1428"/>
+        <w:jc w:val="both"/>
+        <w:rPr>
+          <w:rFonts w:ascii="Consolas" w:hAnsi="Consolas"/>
+        </w:rPr>
+      </w:pPr>
+      <w:proofErr w:type="spellStart"/>
+      <w:r>
+        <w:rPr>
+          <w:rFonts w:ascii="Consolas" w:hAnsi="Consolas"/>
+        </w:rPr>
+        <w:t>uploadu</w:t>
+      </w:r>
+      <w:proofErr w:type="spellEnd"/>
+      <w:r>
+        <w:rPr>
+          <w:rFonts w:ascii="Consolas" w:hAnsi="Consolas"/>
+        </w:rPr>
+        <w:t xml:space="preserve"> danych z pliku </w:t>
+      </w:r>
+      <w:proofErr w:type="spellStart"/>
+      <w:r>
+        <w:rPr>
+          <w:rFonts w:ascii="Consolas" w:hAnsi="Consolas"/>
+        </w:rPr>
+        <w:t>csv</w:t>
+      </w:r>
+      <w:proofErr w:type="spellEnd"/>
+      <w:r>
+        <w:rPr>
+          <w:rFonts w:ascii="Consolas" w:hAnsi="Consolas"/>
+        </w:rPr>
+        <w:t xml:space="preserve"> do bazy</w:t>
+      </w:r>
+    </w:p>
+    <w:p>
+      <w:pPr>
+        <w:pStyle w:val="Akapitzlist"/>
+        <w:ind w:left="1428"/>
+        <w:jc w:val="both"/>
+        <w:rPr>
+          <w:rFonts w:ascii="Consolas" w:hAnsi="Consolas"/>
+        </w:rPr>
+      </w:pPr>
+    </w:p>
+    <w:p>
+      <w:pPr>
+        <w:pStyle w:val="Akapitzlist"/>
+        <w:numPr>
+          <w:ilvl w:val="0"/>
+          <w:numId w:val="3"/>
+        </w:numPr>
+        <w:ind w:left="1068"/>
+        <w:jc w:val="both"/>
+        <w:rPr>
+          <w:rFonts w:ascii="Consolas" w:hAnsi="Consolas"/>
+        </w:rPr>
+      </w:pPr>
+      <w:r>
+        <w:rPr>
+          <w:rFonts w:ascii="Consolas" w:hAnsi="Consolas"/>
+        </w:rPr>
+        <w:t xml:space="preserve">Odpowiedzi aplikacji w formie graficznego </w:t>
+      </w:r>
+      <w:proofErr w:type="spellStart"/>
+      <w:r>
+        <w:rPr>
+          <w:rFonts w:ascii="Consolas" w:hAnsi="Consolas"/>
+        </w:rPr>
+        <w:t>gui</w:t>
+      </w:r>
+      <w:proofErr w:type="spellEnd"/>
+      <w:r>
+        <w:rPr>
+          <w:rFonts w:ascii="Consolas" w:hAnsi="Consolas"/>
+        </w:rPr>
+        <w:t xml:space="preserve"> środowiska APEX, w którym wyświetlane są komunikaty/dane w zależności od wywołanej akcji.</w:t>
+      </w:r>
+    </w:p>
+    <w:p>
+      <w:pPr>
+        <w:pStyle w:val="Akapitzlist"/>
+        <w:ind w:left="1068"/>
+        <w:jc w:val="both"/>
+        <w:rPr>
+          <w:rFonts w:ascii="Consolas" w:hAnsi="Consolas"/>
+        </w:rPr>
+      </w:pPr>
+    </w:p>
+    <w:p>
+      <w:pPr>
+        <w:pStyle w:val="Akapitzlist"/>
+        <w:numPr>
+          <w:ilvl w:val="0"/>
+          <w:numId w:val="3"/>
+        </w:numPr>
+        <w:ind w:left="1068"/>
+        <w:jc w:val="both"/>
+        <w:rPr>
+          <w:rFonts w:ascii="Consolas" w:hAnsi="Consolas"/>
+        </w:rPr>
+      </w:pPr>
+      <w:r>
+        <w:rPr>
+          <w:rFonts w:ascii="Consolas" w:hAnsi="Consolas"/>
+        </w:rPr>
+        <w:t>Żądanie przesyłane z aplikacji do bazy danych:</w:t>
+      </w:r>
+    </w:p>
+    <w:p>
+      <w:pPr>
+        <w:pStyle w:val="Akapitzlist"/>
+        <w:numPr>
+          <w:ilvl w:val="0"/>
+          <w:numId w:val="5"/>
+        </w:numPr>
+        <w:ind w:left="1428"/>
+        <w:jc w:val="both"/>
+        <w:rPr>
+          <w:rFonts w:ascii="Consolas" w:hAnsi="Consolas"/>
+        </w:rPr>
+      </w:pPr>
+      <w:r>
+        <w:rPr>
+          <w:rFonts w:ascii="Consolas" w:hAnsi="Consolas"/>
+        </w:rPr>
+        <w:t>Pobrania danych z bazy</w:t>
+      </w:r>
+    </w:p>
+    <w:p>
+      <w:pPr>
+        <w:pStyle w:val="Akapitzlist"/>
+        <w:numPr>
+          <w:ilvl w:val="0"/>
+          <w:numId w:val="5"/>
+        </w:numPr>
+        <w:ind w:left="1428"/>
+        <w:jc w:val="both"/>
+        <w:rPr>
+          <w:rFonts w:ascii="Consolas" w:hAnsi="Consolas"/>
+        </w:rPr>
+      </w:pPr>
+      <w:r>
+        <w:rPr>
+          <w:rFonts w:ascii="Consolas" w:hAnsi="Consolas"/>
+        </w:rPr>
+        <w:t xml:space="preserve">Zapisu danych do bazy (formularz/dane z pliku </w:t>
+      </w:r>
+      <w:proofErr w:type="spellStart"/>
+      <w:r>
+        <w:rPr>
+          <w:rFonts w:ascii="Consolas" w:hAnsi="Consolas"/>
+        </w:rPr>
+        <w:t>csv</w:t>
+      </w:r>
+      <w:proofErr w:type="spellEnd"/>
+      <w:r>
+        <w:rPr>
+          <w:rFonts w:ascii="Consolas" w:hAnsi="Consolas"/>
+        </w:rPr>
+        <w:t>)</w:t>
+      </w:r>
+    </w:p>
+    <w:p>
+      <w:pPr>
+        <w:pStyle w:val="Akapitzlist"/>
+        <w:ind w:left="1428"/>
+        <w:jc w:val="both"/>
+        <w:rPr>
+          <w:rFonts w:ascii="Consolas" w:hAnsi="Consolas"/>
+        </w:rPr>
+      </w:pPr>
+    </w:p>
+    <w:p>
+      <w:pPr>
+        <w:pStyle w:val="Akapitzlist"/>
+        <w:numPr>
+          <w:ilvl w:val="0"/>
+          <w:numId w:val="3"/>
+        </w:numPr>
+        <w:ind w:left="1068"/>
+        <w:jc w:val="both"/>
+        <w:rPr>
+          <w:rFonts w:ascii="Consolas" w:hAnsi="Consolas"/>
+        </w:rPr>
+      </w:pPr>
+      <w:r>
+        <w:rPr>
+          <w:rFonts w:ascii="Consolas" w:hAnsi="Consolas"/>
+        </w:rPr>
+        <w:t>Odpowiedź bazy danych na akcje wykonane w pkt 3.</w:t>
+      </w:r>
+    </w:p>
+    <w:p>
+      <w:pPr>
+        <w:pStyle w:val="Akapitzlist"/>
+        <w:ind w:left="1068"/>
+        <w:jc w:val="both"/>
+        <w:rPr>
+          <w:rFonts w:ascii="Consolas" w:hAnsi="Consolas"/>
+        </w:rPr>
+      </w:pPr>
+    </w:p>
+    <w:p>
+      <w:pPr>
+        <w:pStyle w:val="Akapitzlist"/>
+        <w:numPr>
+          <w:ilvl w:val="0"/>
+          <w:numId w:val="3"/>
+        </w:numPr>
+        <w:ind w:left="1068"/>
+        <w:jc w:val="both"/>
+        <w:rPr>
+          <w:rFonts w:ascii="Consolas" w:hAnsi="Consolas"/>
+        </w:rPr>
+      </w:pPr>
+      <w:r>
+        <w:rPr>
+          <w:rFonts w:ascii="Consolas" w:hAnsi="Consolas"/>
+        </w:rPr>
+        <w:t xml:space="preserve">Wywołanie za pomocą </w:t>
+      </w:r>
+      <w:proofErr w:type="spellStart"/>
+      <w:r>
+        <w:rPr>
+          <w:rFonts w:ascii="Consolas" w:hAnsi="Consolas"/>
+        </w:rPr>
+        <w:t>webservice’u</w:t>
+      </w:r>
+      <w:proofErr w:type="spellEnd"/>
+      <w:r>
+        <w:rPr>
+          <w:rFonts w:ascii="Consolas" w:hAnsi="Consolas"/>
+        </w:rPr>
+        <w:t xml:space="preserve"> typu REST akcji rozpoczęcia przetwarzania danych (optymalizacji zamówienia o podanym ID)</w:t>
+      </w:r>
+    </w:p>
+    <w:p>
+      <w:pPr>
+        <w:pStyle w:val="Akapitzlist"/>
+        <w:ind w:left="1068"/>
+        <w:jc w:val="both"/>
+        <w:rPr>
+          <w:rFonts w:ascii="Consolas" w:hAnsi="Consolas"/>
+        </w:rPr>
+      </w:pPr>
+    </w:p>
+    <w:p>
+      <w:pPr>
+        <w:pStyle w:val="Akapitzlist"/>
+        <w:numPr>
+          <w:ilvl w:val="0"/>
+          <w:numId w:val="3"/>
+        </w:numPr>
+        <w:ind w:left="1068"/>
+        <w:jc w:val="both"/>
+        <w:rPr>
+          <w:rFonts w:ascii="Consolas" w:hAnsi="Consolas"/>
+        </w:rPr>
+      </w:pPr>
+      <w:r>
+        <w:rPr>
+          <w:rFonts w:ascii="Consolas" w:hAnsi="Consolas"/>
+        </w:rPr>
+        <w:t>Pobieranie danych potrzebnych do wykonania optymalizacji.</w:t>
+      </w:r>
+    </w:p>
+    <w:p>
+      <w:pPr>
+        <w:pStyle w:val="Akapitzlist"/>
+        <w:ind w:left="1068"/>
+        <w:rPr>
+          <w:rFonts w:ascii="Consolas" w:hAnsi="Consolas"/>
+        </w:rPr>
+      </w:pPr>
+    </w:p>
+    <w:p>
+      <w:pPr>
+        <w:pStyle w:val="Akapitzlist"/>
+        <w:ind w:left="1068"/>
+        <w:jc w:val="both"/>
+        <w:rPr>
+          <w:rFonts w:ascii="Consolas" w:hAnsi="Consolas"/>
+        </w:rPr>
+      </w:pPr>
+    </w:p>
+    <w:p>
+      <w:pPr>
+        <w:pStyle w:val="Akapitzlist"/>
+        <w:numPr>
+          <w:ilvl w:val="0"/>
+          <w:numId w:val="3"/>
+        </w:numPr>
+        <w:ind w:left="1068"/>
+        <w:jc w:val="both"/>
+        <w:rPr>
+          <w:rFonts w:ascii="Consolas" w:hAnsi="Consolas"/>
+        </w:rPr>
+      </w:pPr>
+      <w:r>
+        <w:rPr>
+          <w:rFonts w:ascii="Consolas" w:hAnsi="Consolas"/>
+        </w:rPr>
+        <w:t>Zapis wyników optymalizacji do bazy</w:t>
+      </w:r>
+    </w:p>
+    <w:p>
+      <w:pPr>
+        <w:pStyle w:val="Akapitzlist"/>
+        <w:rPr>
+          <w:rFonts w:ascii="Consolas" w:hAnsi="Consolas"/>
+        </w:rPr>
+      </w:pPr>
+    </w:p>
+    <w:p>
+      <w:pPr>
+        <w:pStyle w:val="Akapitzlist"/>
+        <w:rPr>
+          <w:rFonts w:ascii="Consolas" w:hAnsi="Consolas"/>
+        </w:rPr>
+      </w:pPr>
+    </w:p>
+    <w:p>
+      <w:pPr>
+        <w:pStyle w:val="Akapitzlist"/>
+        <w:numPr>
+          <w:ilvl w:val="0"/>
+          <w:numId w:val="1"/>
+        </w:numPr>
+        <w:rPr>
+          <w:rFonts w:ascii="Consolas" w:hAnsi="Consolas"/>
+        </w:rPr>
+      </w:pPr>
+      <w:r>
+        <w:rPr>
+          <w:rFonts w:ascii="Consolas" w:hAnsi="Consolas"/>
+        </w:rPr>
+        <w:t>Proces optymalizacji</w:t>
+      </w:r>
+    </w:p>
+    <w:p>
+      <w:pPr>
+        <w:pStyle w:val="Akapitzlist"/>
+        <w:ind w:firstLine="696"/>
+        <w:jc w:val="both"/>
+        <w:rPr>
+          <w:rFonts w:ascii="Consolas" w:hAnsi="Consolas"/>
+        </w:rPr>
+      </w:pPr>
+      <w:r>
+        <w:rPr>
+          <w:rFonts w:ascii="Consolas" w:hAnsi="Consolas"/>
+        </w:rPr>
+        <w:t xml:space="preserve">Proces optymalizacji wykonywany jest w oddzielnej aplikacji służącej jedynie jako </w:t>
+      </w:r>
+      <w:r>
+        <w:rPr>
+          <w:rFonts w:ascii="Consolas" w:hAnsi="Consolas"/>
+        </w:rPr>
+        <w:t>moduł</w:t>
+      </w:r>
+      <w:r>
+        <w:rPr>
+          <w:rFonts w:ascii="Consolas" w:hAnsi="Consolas"/>
+        </w:rPr>
+        <w:t xml:space="preserve"> optymalizacyjny. Jest </w:t>
+      </w:r>
+      <w:r>
+        <w:rPr>
+          <w:rFonts w:ascii="Consolas" w:hAnsi="Consolas"/>
+        </w:rPr>
+        <w:t>on zrealizowany</w:t>
+      </w:r>
+      <w:r>
+        <w:rPr>
+          <w:rFonts w:ascii="Consolas" w:hAnsi="Consolas"/>
+        </w:rPr>
+        <w:t xml:space="preserve"> w technologii Java </w:t>
+      </w:r>
+      <w:r>
+        <w:rPr>
+          <w:rFonts w:ascii="Consolas" w:hAnsi="Consolas"/>
+        </w:rPr>
+        <w:t xml:space="preserve">przy wykorzystaniu </w:t>
+      </w:r>
+      <w:proofErr w:type="spellStart"/>
+      <w:r>
+        <w:rPr>
+          <w:rFonts w:ascii="Consolas" w:hAnsi="Consolas"/>
+        </w:rPr>
+        <w:t>frameworka</w:t>
+      </w:r>
+      <w:proofErr w:type="spellEnd"/>
+      <w:r>
+        <w:rPr>
+          <w:rFonts w:ascii="Consolas" w:hAnsi="Consolas"/>
+        </w:rPr>
+        <w:t xml:space="preserve"> Spring oraz kontenera</w:t>
+      </w:r>
+      <w:r>
+        <w:rPr>
+          <w:rFonts w:ascii="Consolas" w:hAnsi="Consolas"/>
+        </w:rPr>
+        <w:t xml:space="preserve"> Spring </w:t>
+      </w:r>
+      <w:proofErr w:type="spellStart"/>
+      <w:r>
+        <w:rPr>
+          <w:rFonts w:ascii="Consolas" w:hAnsi="Consolas"/>
+        </w:rPr>
+        <w:t>Boot</w:t>
+      </w:r>
+      <w:proofErr w:type="spellEnd"/>
+      <w:r>
+        <w:rPr>
+          <w:rFonts w:ascii="Consolas" w:hAnsi="Consolas"/>
+        </w:rPr>
+        <w:t xml:space="preserve">. </w:t>
+      </w:r>
+      <w:r>
+        <w:rPr>
+          <w:rFonts w:ascii="Consolas" w:hAnsi="Consolas"/>
+        </w:rPr>
+        <w:t>Sam silnik optymalizacyjny został zaimplementowany przy wykorzystaniu biblioteki „</w:t>
+      </w:r>
+      <w:proofErr w:type="spellStart"/>
+      <w:r>
+        <w:rPr>
+          <w:rFonts w:ascii="Consolas" w:hAnsi="Consolas"/>
+        </w:rPr>
+        <w:t>scpsolver</w:t>
+      </w:r>
+      <w:proofErr w:type="spellEnd"/>
+      <w:r>
+        <w:rPr>
+          <w:rFonts w:ascii="Consolas" w:hAnsi="Consolas"/>
+        </w:rPr>
+        <w:t xml:space="preserve">” wykorzystującej metodę SIMPLEX do rozwiązania problemów optymalizacyjnych. </w:t>
+      </w:r>
+    </w:p>
+    <w:p>
+      <w:pPr>
+        <w:pStyle w:val="Akapitzlist"/>
+        <w:ind w:firstLine="696"/>
+        <w:jc w:val="both"/>
+        <w:rPr>
+          <w:rFonts w:ascii="Consolas" w:hAnsi="Consolas"/>
+        </w:rPr>
+      </w:pPr>
+      <w:r>
+        <w:rPr>
+          <w:rFonts w:ascii="Consolas" w:hAnsi="Consolas"/>
+        </w:rPr>
+        <w:t xml:space="preserve">Proces wywoływany jest poprzez wciśnięcie przycisku startu znajdującego na rekordzie zamówienia widocznym w </w:t>
+      </w:r>
+      <w:proofErr w:type="spellStart"/>
+      <w:r>
+        <w:rPr>
+          <w:rFonts w:ascii="Consolas" w:hAnsi="Consolas"/>
+        </w:rPr>
+        <w:t>gui</w:t>
+      </w:r>
+      <w:proofErr w:type="spellEnd"/>
+      <w:r>
+        <w:rPr>
+          <w:rFonts w:ascii="Consolas" w:hAnsi="Consolas"/>
+        </w:rPr>
+        <w:t xml:space="preserve"> aplikacji. Następnie środowisko APEX przy użyciu REST-u wywołuje początek procesowania dla zamówienia o żądanym ID w aplikacji MND-optymalizator. Aplikacja pobiera dane wymagane dla procesu: kategorie produktów, katalog produktów, warunki zamówienia oraz budżet. P</w:t>
+      </w:r>
+      <w:r>
+        <w:rPr>
+          <w:rFonts w:ascii="Consolas" w:hAnsi="Consolas"/>
+        </w:rPr>
+        <w:t xml:space="preserve">rzy pomocy biblioteki </w:t>
+      </w:r>
+      <w:proofErr w:type="spellStart"/>
+      <w:r>
+        <w:rPr>
+          <w:rFonts w:ascii="Consolas" w:hAnsi="Consolas"/>
+        </w:rPr>
+        <w:t>scpsolver</w:t>
+      </w:r>
+      <w:proofErr w:type="spellEnd"/>
+      <w:r>
+        <w:rPr>
+          <w:rFonts w:ascii="Consolas" w:hAnsi="Consolas"/>
+        </w:rPr>
+        <w:t xml:space="preserve"> budowany jest model, który jest następnie procesowany. Po zakończeniu procesowana, odczytywane są wyniki, które to są tłumaczone na identyfikatory produktów oraz ich ilości. Dane te zapisywane są do bazy danych jako wynik. Zmienia się status zamówienia na „Gotowe”. Wynik </w:t>
+      </w:r>
+      <w:r>
+        <w:rPr>
+          <w:rFonts w:ascii="Consolas" w:hAnsi="Consolas"/>
+        </w:rPr>
+        <w:t>staje się</w:t>
+      </w:r>
+      <w:r>
+        <w:rPr>
+          <w:rFonts w:ascii="Consolas" w:hAnsi="Consolas"/>
+        </w:rPr>
+        <w:t xml:space="preserve"> dostępny do odczytu w </w:t>
+      </w:r>
+      <w:r>
+        <w:rPr>
+          <w:rFonts w:ascii="Consolas" w:hAnsi="Consolas"/>
+        </w:rPr>
+        <w:t xml:space="preserve">GUI. </w:t>
+      </w:r>
+    </w:p>
+    <w:p>
+      <w:pPr>
+        <w:pStyle w:val="Akapitzlist"/>
+        <w:rPr>
+          <w:rFonts w:ascii="Consolas" w:hAnsi="Consolas"/>
+        </w:rPr>
+      </w:pPr>
+    </w:p>
+    <w:p>
+      <w:pPr>
+        <w:pStyle w:val="Akapitzlist"/>
+        <w:rPr>
+          <w:rFonts w:ascii="Consolas" w:hAnsi="Consolas"/>
+        </w:rPr>
+      </w:pPr>
+    </w:p>
+    <w:p>
+      <w:pPr>
+        <w:pStyle w:val="Akapitzlist"/>
+        <w:rPr>
+          <w:rFonts w:ascii="Consolas" w:hAnsi="Consolas"/>
+        </w:rPr>
+      </w:pPr>
     </w:p>
     <w:p>
       <w:pPr>
@@ -3942,8 +4647,8 @@
             <v:path o:extrusionok="f" gradientshapeok="t" o:connecttype="rect"/>
             <o:lock v:ext="edit" aspectratio="t"/>
           </v:shapetype>
-          <v:shape id="_x0000_i1025" type="#_x0000_t75" style="width:453.75pt;height:243.75pt">
-            <v:imagedata r:id="rId5" o:title="26540303_769005716630836_1515128989_o"/>
+          <v:shape id="_x0000_i1025" type="#_x0000_t75" style="width:453.5pt;height:243.95pt">
+            <v:imagedata r:id="rId6" o:title="26540303_769005716630836_1515128989_o"/>
           </v:shape>
         </w:pict>
       </w:r>
@@ -3966,8 +4671,8 @@
           <w:rFonts w:ascii="Consolas" w:hAnsi="Consolas"/>
         </w:rPr>
         <w:pict>
-          <v:shape id="_x0000_i1026" type="#_x0000_t75" style="width:453.75pt;height:243.75pt">
-            <v:imagedata r:id="rId6" o:title="26540480_769005643297510_471979930_o"/>
+          <v:shape id="_x0000_i1026" type="#_x0000_t75" style="width:453.5pt;height:243.95pt">
+            <v:imagedata r:id="rId7" o:title="26540480_769005643297510_471979930_o"/>
           </v:shape>
         </w:pict>
       </w:r>
@@ -4004,8 +4709,8 @@
         </w:rPr>
         <w:lastRenderedPageBreak/>
         <w:pict>
-          <v:shape id="_x0000_i1027" type="#_x0000_t75" style="width:453.75pt;height:243.75pt">
-            <v:imagedata r:id="rId7" o:title="26543687_769005863297488_1265556330_o"/>
+          <v:shape id="_x0000_i1027" type="#_x0000_t75" style="width:453.5pt;height:243.95pt">
+            <v:imagedata r:id="rId8" o:title="26543687_769005863297488_1265556330_o"/>
           </v:shape>
         </w:pict>
       </w:r>
@@ -4035,8 +4740,8 @@
           <w:rFonts w:ascii="Consolas" w:hAnsi="Consolas"/>
         </w:rPr>
         <w:pict>
-          <v:shape id="_x0000_i1030" type="#_x0000_t75" style="width:453.75pt;height:243.75pt">
-            <v:imagedata r:id="rId8" o:title="26612988_769006403297434_800369083_o"/>
+          <v:shape id="_x0000_i1028" type="#_x0000_t75" style="width:453.5pt;height:243.95pt">
+            <v:imagedata r:id="rId9" o:title="26612988_769006403297434_800369083_o"/>
           </v:shape>
         </w:pict>
       </w:r>
@@ -4054,6 +4759,95 @@
 <file path=word/numbering.xml><?xml version="1.0" encoding="utf-8"?>
 <w:numbering xmlns:wpc="http://schemas.microsoft.com/office/word/2010/wordprocessingCanvas" xmlns:cx="http://schemas.microsoft.com/office/drawing/2014/chartex" xmlns:mc="http://schemas.openxmlformats.org/markup-compatibility/2006" xmlns:o="urn:schemas-microsoft-com:office:office" xmlns:r="http://schemas.openxmlformats.org/officeDocument/2006/relationships" xmlns:m="http://schemas.openxmlformats.org/officeDocument/2006/math" xmlns:v="urn:schemas-microsoft-com:vml" xmlns:wp14="http://schemas.microsoft.com/office/word/2010/wordprocessingDrawing" xmlns:wp="http://schemas.openxmlformats.org/drawingml/2006/wordprocessingDrawing" xmlns:w10="urn:schemas-microsoft-com:office:word" xmlns:w="http://schemas.openxmlformats.org/wordprocessingml/2006/main" xmlns:w14="http://schemas.microsoft.com/office/word/2010/wordml" xmlns:w15="http://schemas.microsoft.com/office/word/2012/wordml" xmlns:w16se="http://schemas.microsoft.com/office/word/2015/wordml/symex" xmlns:wpg="http://schemas.microsoft.com/office/word/2010/wordprocessingGroup" xmlns:wpi="http://schemas.microsoft.com/office/word/2010/wordprocessingInk" xmlns:wne="http://schemas.microsoft.com/office/word/2006/wordml" xmlns:wps="http://schemas.microsoft.com/office/word/2010/wordprocessingShape" mc:Ignorable="w14 w15 w16se wp14">
   <w:abstractNum w:abstractNumId="0" w15:restartNumberingAfterBreak="0">
+    <w:nsid w:val="0328409F"/>
+    <w:multiLevelType w:val="hybridMultilevel"/>
+    <w:tmpl w:val="2BC6CD38"/>
+    <w:lvl w:ilvl="0" w:tplc="04150011">
+      <w:start w:val="1"/>
+      <w:numFmt w:val="decimal"/>
+      <w:lvlText w:val="%1)"/>
+      <w:lvlJc w:val="left"/>
+      <w:pPr>
+        <w:ind w:left="720" w:hanging="360"/>
+      </w:pPr>
+      <w:rPr>
+        <w:rFonts w:hint="default"/>
+      </w:rPr>
+    </w:lvl>
+    <w:lvl w:ilvl="1" w:tplc="04150019" w:tentative="1">
+      <w:start w:val="1"/>
+      <w:numFmt w:val="lowerLetter"/>
+      <w:lvlText w:val="%2."/>
+      <w:lvlJc w:val="left"/>
+      <w:pPr>
+        <w:ind w:left="1440" w:hanging="360"/>
+      </w:pPr>
+    </w:lvl>
+    <w:lvl w:ilvl="2" w:tplc="0415001B" w:tentative="1">
+      <w:start w:val="1"/>
+      <w:numFmt w:val="lowerRoman"/>
+      <w:lvlText w:val="%3."/>
+      <w:lvlJc w:val="right"/>
+      <w:pPr>
+        <w:ind w:left="2160" w:hanging="180"/>
+      </w:pPr>
+    </w:lvl>
+    <w:lvl w:ilvl="3" w:tplc="0415000F" w:tentative="1">
+      <w:start w:val="1"/>
+      <w:numFmt w:val="decimal"/>
+      <w:lvlText w:val="%4."/>
+      <w:lvlJc w:val="left"/>
+      <w:pPr>
+        <w:ind w:left="2880" w:hanging="360"/>
+      </w:pPr>
+    </w:lvl>
+    <w:lvl w:ilvl="4" w:tplc="04150019" w:tentative="1">
+      <w:start w:val="1"/>
+      <w:numFmt w:val="lowerLetter"/>
+      <w:lvlText w:val="%5."/>
+      <w:lvlJc w:val="left"/>
+      <w:pPr>
+        <w:ind w:left="3600" w:hanging="360"/>
+      </w:pPr>
+    </w:lvl>
+    <w:lvl w:ilvl="5" w:tplc="0415001B" w:tentative="1">
+      <w:start w:val="1"/>
+      <w:numFmt w:val="lowerRoman"/>
+      <w:lvlText w:val="%6."/>
+      <w:lvlJc w:val="right"/>
+      <w:pPr>
+        <w:ind w:left="4320" w:hanging="180"/>
+      </w:pPr>
+    </w:lvl>
+    <w:lvl w:ilvl="6" w:tplc="0415000F" w:tentative="1">
+      <w:start w:val="1"/>
+      <w:numFmt w:val="decimal"/>
+      <w:lvlText w:val="%7."/>
+      <w:lvlJc w:val="left"/>
+      <w:pPr>
+        <w:ind w:left="5040" w:hanging="360"/>
+      </w:pPr>
+    </w:lvl>
+    <w:lvl w:ilvl="7" w:tplc="04150019" w:tentative="1">
+      <w:start w:val="1"/>
+      <w:numFmt w:val="lowerLetter"/>
+      <w:lvlText w:val="%8."/>
+      <w:lvlJc w:val="left"/>
+      <w:pPr>
+        <w:ind w:left="5760" w:hanging="360"/>
+      </w:pPr>
+    </w:lvl>
+    <w:lvl w:ilvl="8" w:tplc="0415001B" w:tentative="1">
+      <w:start w:val="1"/>
+      <w:numFmt w:val="lowerRoman"/>
+      <w:lvlText w:val="%9."/>
+      <w:lvlJc w:val="right"/>
+      <w:pPr>
+        <w:ind w:left="6480" w:hanging="180"/>
+      </w:pPr>
+    </w:lvl>
+  </w:abstractNum>
+  <w:abstractNum w:abstractNumId="1" w15:restartNumberingAfterBreak="0">
     <w:nsid w:val="341961AD"/>
     <w:multiLevelType w:val="hybridMultilevel"/>
     <w:tmpl w:val="7B74993E"/>
@@ -4139,8 +4933,287 @@
       </w:pPr>
     </w:lvl>
   </w:abstractNum>
+  <w:abstractNum w:abstractNumId="2" w15:restartNumberingAfterBreak="0">
+    <w:nsid w:val="371550AF"/>
+    <w:multiLevelType w:val="hybridMultilevel"/>
+    <w:tmpl w:val="A16074C2"/>
+    <w:lvl w:ilvl="0" w:tplc="68A28A64">
+      <w:start w:val="1"/>
+      <w:numFmt w:val="lowerLetter"/>
+      <w:lvlText w:val="%1)"/>
+      <w:lvlJc w:val="left"/>
+      <w:pPr>
+        <w:ind w:left="1080" w:hanging="360"/>
+      </w:pPr>
+      <w:rPr>
+        <w:rFonts w:hint="default"/>
+      </w:rPr>
+    </w:lvl>
+    <w:lvl w:ilvl="1" w:tplc="04150019" w:tentative="1">
+      <w:start w:val="1"/>
+      <w:numFmt w:val="lowerLetter"/>
+      <w:lvlText w:val="%2."/>
+      <w:lvlJc w:val="left"/>
+      <w:pPr>
+        <w:ind w:left="1800" w:hanging="360"/>
+      </w:pPr>
+    </w:lvl>
+    <w:lvl w:ilvl="2" w:tplc="0415001B" w:tentative="1">
+      <w:start w:val="1"/>
+      <w:numFmt w:val="lowerRoman"/>
+      <w:lvlText w:val="%3."/>
+      <w:lvlJc w:val="right"/>
+      <w:pPr>
+        <w:ind w:left="2520" w:hanging="180"/>
+      </w:pPr>
+    </w:lvl>
+    <w:lvl w:ilvl="3" w:tplc="0415000F" w:tentative="1">
+      <w:start w:val="1"/>
+      <w:numFmt w:val="decimal"/>
+      <w:lvlText w:val="%4."/>
+      <w:lvlJc w:val="left"/>
+      <w:pPr>
+        <w:ind w:left="3240" w:hanging="360"/>
+      </w:pPr>
+    </w:lvl>
+    <w:lvl w:ilvl="4" w:tplc="04150019" w:tentative="1">
+      <w:start w:val="1"/>
+      <w:numFmt w:val="lowerLetter"/>
+      <w:lvlText w:val="%5."/>
+      <w:lvlJc w:val="left"/>
+      <w:pPr>
+        <w:ind w:left="3960" w:hanging="360"/>
+      </w:pPr>
+    </w:lvl>
+    <w:lvl w:ilvl="5" w:tplc="0415001B" w:tentative="1">
+      <w:start w:val="1"/>
+      <w:numFmt w:val="lowerRoman"/>
+      <w:lvlText w:val="%6."/>
+      <w:lvlJc w:val="right"/>
+      <w:pPr>
+        <w:ind w:left="4680" w:hanging="180"/>
+      </w:pPr>
+    </w:lvl>
+    <w:lvl w:ilvl="6" w:tplc="0415000F" w:tentative="1">
+      <w:start w:val="1"/>
+      <w:numFmt w:val="decimal"/>
+      <w:lvlText w:val="%7."/>
+      <w:lvlJc w:val="left"/>
+      <w:pPr>
+        <w:ind w:left="5400" w:hanging="360"/>
+      </w:pPr>
+    </w:lvl>
+    <w:lvl w:ilvl="7" w:tplc="04150019" w:tentative="1">
+      <w:start w:val="1"/>
+      <w:numFmt w:val="lowerLetter"/>
+      <w:lvlText w:val="%8."/>
+      <w:lvlJc w:val="left"/>
+      <w:pPr>
+        <w:ind w:left="6120" w:hanging="360"/>
+      </w:pPr>
+    </w:lvl>
+    <w:lvl w:ilvl="8" w:tplc="0415001B" w:tentative="1">
+      <w:start w:val="1"/>
+      <w:numFmt w:val="lowerRoman"/>
+      <w:lvlText w:val="%9."/>
+      <w:lvlJc w:val="right"/>
+      <w:pPr>
+        <w:ind w:left="6840" w:hanging="180"/>
+      </w:pPr>
+    </w:lvl>
+  </w:abstractNum>
+  <w:abstractNum w:abstractNumId="3" w15:restartNumberingAfterBreak="0">
+    <w:nsid w:val="4D243390"/>
+    <w:multiLevelType w:val="hybridMultilevel"/>
+    <w:tmpl w:val="DE18BEDC"/>
+    <w:lvl w:ilvl="0" w:tplc="896C90DC">
+      <w:start w:val="1"/>
+      <w:numFmt w:val="lowerLetter"/>
+      <w:lvlText w:val="%1)"/>
+      <w:lvlJc w:val="left"/>
+      <w:pPr>
+        <w:ind w:left="1080" w:hanging="360"/>
+      </w:pPr>
+      <w:rPr>
+        <w:rFonts w:hint="default"/>
+      </w:rPr>
+    </w:lvl>
+    <w:lvl w:ilvl="1" w:tplc="04150019" w:tentative="1">
+      <w:start w:val="1"/>
+      <w:numFmt w:val="lowerLetter"/>
+      <w:lvlText w:val="%2."/>
+      <w:lvlJc w:val="left"/>
+      <w:pPr>
+        <w:ind w:left="1800" w:hanging="360"/>
+      </w:pPr>
+    </w:lvl>
+    <w:lvl w:ilvl="2" w:tplc="0415001B" w:tentative="1">
+      <w:start w:val="1"/>
+      <w:numFmt w:val="lowerRoman"/>
+      <w:lvlText w:val="%3."/>
+      <w:lvlJc w:val="right"/>
+      <w:pPr>
+        <w:ind w:left="2520" w:hanging="180"/>
+      </w:pPr>
+    </w:lvl>
+    <w:lvl w:ilvl="3" w:tplc="0415000F" w:tentative="1">
+      <w:start w:val="1"/>
+      <w:numFmt w:val="decimal"/>
+      <w:lvlText w:val="%4."/>
+      <w:lvlJc w:val="left"/>
+      <w:pPr>
+        <w:ind w:left="3240" w:hanging="360"/>
+      </w:pPr>
+    </w:lvl>
+    <w:lvl w:ilvl="4" w:tplc="04150019" w:tentative="1">
+      <w:start w:val="1"/>
+      <w:numFmt w:val="lowerLetter"/>
+      <w:lvlText w:val="%5."/>
+      <w:lvlJc w:val="left"/>
+      <w:pPr>
+        <w:ind w:left="3960" w:hanging="360"/>
+      </w:pPr>
+    </w:lvl>
+    <w:lvl w:ilvl="5" w:tplc="0415001B" w:tentative="1">
+      <w:start w:val="1"/>
+      <w:numFmt w:val="lowerRoman"/>
+      <w:lvlText w:val="%6."/>
+      <w:lvlJc w:val="right"/>
+      <w:pPr>
+        <w:ind w:left="4680" w:hanging="180"/>
+      </w:pPr>
+    </w:lvl>
+    <w:lvl w:ilvl="6" w:tplc="0415000F" w:tentative="1">
+      <w:start w:val="1"/>
+      <w:numFmt w:val="decimal"/>
+      <w:lvlText w:val="%7."/>
+      <w:lvlJc w:val="left"/>
+      <w:pPr>
+        <w:ind w:left="5400" w:hanging="360"/>
+      </w:pPr>
+    </w:lvl>
+    <w:lvl w:ilvl="7" w:tplc="04150019" w:tentative="1">
+      <w:start w:val="1"/>
+      <w:numFmt w:val="lowerLetter"/>
+      <w:lvlText w:val="%8."/>
+      <w:lvlJc w:val="left"/>
+      <w:pPr>
+        <w:ind w:left="6120" w:hanging="360"/>
+      </w:pPr>
+    </w:lvl>
+    <w:lvl w:ilvl="8" w:tplc="0415001B" w:tentative="1">
+      <w:start w:val="1"/>
+      <w:numFmt w:val="lowerRoman"/>
+      <w:lvlText w:val="%9."/>
+      <w:lvlJc w:val="right"/>
+      <w:pPr>
+        <w:ind w:left="6840" w:hanging="180"/>
+      </w:pPr>
+    </w:lvl>
+  </w:abstractNum>
+  <w:abstractNum w:abstractNumId="4" w15:restartNumberingAfterBreak="0">
+    <w:nsid w:val="56D04468"/>
+    <w:multiLevelType w:val="hybridMultilevel"/>
+    <w:tmpl w:val="9FB2F550"/>
+    <w:lvl w:ilvl="0" w:tplc="0415000F">
+      <w:start w:val="1"/>
+      <w:numFmt w:val="decimal"/>
+      <w:lvlText w:val="%1."/>
+      <w:lvlJc w:val="left"/>
+      <w:pPr>
+        <w:ind w:left="720" w:hanging="360"/>
+      </w:pPr>
+      <w:rPr>
+        <w:rFonts w:hint="default"/>
+      </w:rPr>
+    </w:lvl>
+    <w:lvl w:ilvl="1" w:tplc="04150019" w:tentative="1">
+      <w:start w:val="1"/>
+      <w:numFmt w:val="lowerLetter"/>
+      <w:lvlText w:val="%2."/>
+      <w:lvlJc w:val="left"/>
+      <w:pPr>
+        <w:ind w:left="1440" w:hanging="360"/>
+      </w:pPr>
+    </w:lvl>
+    <w:lvl w:ilvl="2" w:tplc="0415001B" w:tentative="1">
+      <w:start w:val="1"/>
+      <w:numFmt w:val="lowerRoman"/>
+      <w:lvlText w:val="%3."/>
+      <w:lvlJc w:val="right"/>
+      <w:pPr>
+        <w:ind w:left="2160" w:hanging="180"/>
+      </w:pPr>
+    </w:lvl>
+    <w:lvl w:ilvl="3" w:tplc="0415000F" w:tentative="1">
+      <w:start w:val="1"/>
+      <w:numFmt w:val="decimal"/>
+      <w:lvlText w:val="%4."/>
+      <w:lvlJc w:val="left"/>
+      <w:pPr>
+        <w:ind w:left="2880" w:hanging="360"/>
+      </w:pPr>
+    </w:lvl>
+    <w:lvl w:ilvl="4" w:tplc="04150019" w:tentative="1">
+      <w:start w:val="1"/>
+      <w:numFmt w:val="lowerLetter"/>
+      <w:lvlText w:val="%5."/>
+      <w:lvlJc w:val="left"/>
+      <w:pPr>
+        <w:ind w:left="3600" w:hanging="360"/>
+      </w:pPr>
+    </w:lvl>
+    <w:lvl w:ilvl="5" w:tplc="0415001B" w:tentative="1">
+      <w:start w:val="1"/>
+      <w:numFmt w:val="lowerRoman"/>
+      <w:lvlText w:val="%6."/>
+      <w:lvlJc w:val="right"/>
+      <w:pPr>
+        <w:ind w:left="4320" w:hanging="180"/>
+      </w:pPr>
+    </w:lvl>
+    <w:lvl w:ilvl="6" w:tplc="0415000F" w:tentative="1">
+      <w:start w:val="1"/>
+      <w:numFmt w:val="decimal"/>
+      <w:lvlText w:val="%7."/>
+      <w:lvlJc w:val="left"/>
+      <w:pPr>
+        <w:ind w:left="5040" w:hanging="360"/>
+      </w:pPr>
+    </w:lvl>
+    <w:lvl w:ilvl="7" w:tplc="04150019" w:tentative="1">
+      <w:start w:val="1"/>
+      <w:numFmt w:val="lowerLetter"/>
+      <w:lvlText w:val="%8."/>
+      <w:lvlJc w:val="left"/>
+      <w:pPr>
+        <w:ind w:left="5760" w:hanging="360"/>
+      </w:pPr>
+    </w:lvl>
+    <w:lvl w:ilvl="8" w:tplc="0415001B" w:tentative="1">
+      <w:start w:val="1"/>
+      <w:numFmt w:val="lowerRoman"/>
+      <w:lvlText w:val="%9."/>
+      <w:lvlJc w:val="right"/>
+      <w:pPr>
+        <w:ind w:left="6480" w:hanging="180"/>
+      </w:pPr>
+    </w:lvl>
+  </w:abstractNum>
   <w:num w:numId="1">
+    <w:abstractNumId w:val="1"/>
+  </w:num>
+  <w:num w:numId="2">
+    <w:abstractNumId w:val="4"/>
+  </w:num>
+  <w:num w:numId="3">
     <w:abstractNumId w:val="0"/>
+  </w:num>
+  <w:num w:numId="4">
+    <w:abstractNumId w:val="3"/>
+  </w:num>
+  <w:num w:numId="5">
+    <w:abstractNumId w:val="2"/>
   </w:num>
 </w:numbering>
 </file>
@@ -4542,7 +5615,6 @@
   <w:style w:type="character" w:default="1" w:styleId="Domylnaczcionkaakapitu">
     <w:name w:val="Default Paragraph Font"/>
     <w:uiPriority w:val="1"/>
-    <w:semiHidden/>
     <w:unhideWhenUsed/>
   </w:style>
   <w:style w:type="table" w:default="1" w:styleId="Standardowy">

</xml_diff>